<commit_message>
Updates + added iteration 2 plan
Updated the project plan, added Iteration Plan 2.
</commit_message>
<xml_diff>
--- a/Iteration E-1/LCAMIterationPlan1.docx
+++ b/Iteration E-1/LCAMIterationPlan1.docx
@@ -6,15 +6,8 @@
       <w:pPr>
         <w:pStyle w:val="Title"/>
       </w:pPr>
-      <w:bookmarkStart w:id="0" w:name="_57jqq332q3xm" w:colFirst="0" w:colLast="0"/>
-      <w:bookmarkEnd w:id="0"/>
-      <w:proofErr w:type="spellStart"/>
-      <w:r>
-        <w:t>ompleteADHD</w:t>
-      </w:r>
-      <w:proofErr w:type="spellEnd"/>
-      <w:r>
-        <w:t xml:space="preserve"> Task Manager</w:t>
+      <w:r>
+        <w:t>ADHD Task Manager</w:t>
       </w:r>
     </w:p>
     <w:p>
@@ -80,8 +73,8 @@
                 <w:b/>
               </w:rPr>
             </w:pPr>
-            <w:bookmarkStart w:id="1" w:name="gjdgxs" w:colFirst="0" w:colLast="0"/>
-            <w:bookmarkEnd w:id="1"/>
+            <w:bookmarkStart w:id="0" w:name="gjdgxs" w:colFirst="0" w:colLast="0"/>
+            <w:bookmarkEnd w:id="0"/>
             <w:r>
               <w:rPr>
                 <w:rFonts w:ascii="Arial" w:eastAsia="Arial" w:hAnsi="Arial" w:cs="Arial"/>
@@ -409,8 +402,8 @@
           <w:szCs w:val="46"/>
         </w:rPr>
       </w:pPr>
-      <w:bookmarkStart w:id="2" w:name="_n6pidcdy6nic" w:colFirst="0" w:colLast="0"/>
-      <w:bookmarkEnd w:id="2"/>
+      <w:bookmarkStart w:id="1" w:name="_n6pidcdy6nic" w:colFirst="0" w:colLast="0"/>
+      <w:bookmarkEnd w:id="1"/>
       <w:r>
         <w:t>2.  Objective’s and Completion Criteria</w:t>
       </w:r>
@@ -831,8 +824,8 @@
         <w:gridCol w:w="1260"/>
         <w:gridCol w:w="990"/>
         <w:gridCol w:w="1080"/>
-        <w:gridCol w:w="900"/>
-        <w:gridCol w:w="1140"/>
+        <w:gridCol w:w="1039"/>
+        <w:gridCol w:w="1001"/>
       </w:tblGrid>
       <w:tr>
         <w:trPr>
@@ -1002,7 +995,7 @@
         </w:tc>
         <w:tc>
           <w:tcPr>
-            <w:tcW w:w="900" w:type="dxa"/>
+            <w:tcW w:w="1039" w:type="dxa"/>
             <w:shd w:val="clear" w:color="auto" w:fill="D9D9D9"/>
           </w:tcPr>
           <w:p>
@@ -1029,7 +1022,7 @@
         </w:tc>
         <w:tc>
           <w:tcPr>
-            <w:tcW w:w="1140" w:type="dxa"/>
+            <w:tcW w:w="1001" w:type="dxa"/>
             <w:shd w:val="clear" w:color="auto" w:fill="D9D9D9"/>
           </w:tcPr>
           <w:p>
@@ -1039,16 +1032,16 @@
               <w:rPr>
                 <w:rFonts w:ascii="Arial" w:eastAsia="Arial" w:hAnsi="Arial" w:cs="Arial"/>
                 <w:b/>
-                <w:sz w:val="18"/>
-                <w:szCs w:val="18"/>
+                <w:sz w:val="16"/>
+                <w:szCs w:val="16"/>
               </w:rPr>
             </w:pPr>
             <w:r>
               <w:rPr>
                 <w:rFonts w:ascii="Arial" w:eastAsia="Arial" w:hAnsi="Arial" w:cs="Arial"/>
                 <w:b/>
-                <w:sz w:val="18"/>
-                <w:szCs w:val="18"/>
+                <w:sz w:val="16"/>
+                <w:szCs w:val="16"/>
               </w:rPr>
               <w:t xml:space="preserve">Estimate of hours remaining </w:t>
             </w:r>
@@ -1199,32 +1192,44 @@
         </w:tc>
         <w:tc>
           <w:tcPr>
-            <w:tcW w:w="900" w:type="dxa"/>
-            <w:shd w:val="clear" w:color="auto" w:fill="auto"/>
-            <w:vAlign w:val="bottom"/>
-          </w:tcPr>
-          <w:p>
-            <w:pPr>
-              <w:widowControl/>
-              <w:rPr>
-                <w:rFonts w:ascii="Arial" w:eastAsia="Arial" w:hAnsi="Arial" w:cs="Arial"/>
-              </w:rPr>
-            </w:pPr>
-          </w:p>
-        </w:tc>
-        <w:tc>
-          <w:tcPr>
-            <w:tcW w:w="1140" w:type="dxa"/>
-            <w:shd w:val="clear" w:color="auto" w:fill="auto"/>
-            <w:vAlign w:val="bottom"/>
-          </w:tcPr>
-          <w:p>
-            <w:pPr>
-              <w:widowControl/>
-              <w:rPr>
-                <w:rFonts w:ascii="Arial" w:eastAsia="Arial" w:hAnsi="Arial" w:cs="Arial"/>
-              </w:rPr>
-            </w:pPr>
+            <w:tcW w:w="1039" w:type="dxa"/>
+            <w:shd w:val="clear" w:color="auto" w:fill="auto"/>
+            <w:vAlign w:val="bottom"/>
+          </w:tcPr>
+          <w:p>
+            <w:pPr>
+              <w:widowControl/>
+              <w:rPr>
+                <w:rFonts w:ascii="Arial" w:eastAsia="Arial" w:hAnsi="Arial" w:cs="Arial"/>
+              </w:rPr>
+            </w:pPr>
+            <w:r>
+              <w:rPr>
+                <w:rFonts w:ascii="Arial" w:eastAsia="Arial" w:hAnsi="Arial" w:cs="Arial"/>
+              </w:rPr>
+              <w:t>2 Hours</w:t>
+            </w:r>
+          </w:p>
+        </w:tc>
+        <w:tc>
+          <w:tcPr>
+            <w:tcW w:w="1001" w:type="dxa"/>
+            <w:shd w:val="clear" w:color="auto" w:fill="auto"/>
+            <w:vAlign w:val="bottom"/>
+          </w:tcPr>
+          <w:p>
+            <w:pPr>
+              <w:widowControl/>
+              <w:rPr>
+                <w:rFonts w:ascii="Arial" w:eastAsia="Arial" w:hAnsi="Arial" w:cs="Arial"/>
+              </w:rPr>
+            </w:pPr>
+            <w:r>
+              <w:rPr>
+                <w:rFonts w:ascii="Arial" w:eastAsia="Arial" w:hAnsi="Arial" w:cs="Arial"/>
+              </w:rPr>
+              <w:t>0 Hours</w:t>
+            </w:r>
           </w:p>
         </w:tc>
       </w:tr>
@@ -1368,7 +1373,7 @@
         </w:tc>
         <w:tc>
           <w:tcPr>
-            <w:tcW w:w="900" w:type="dxa"/>
+            <w:tcW w:w="1039" w:type="dxa"/>
             <w:shd w:val="clear" w:color="auto" w:fill="auto"/>
             <w:vAlign w:val="bottom"/>
           </w:tcPr>
@@ -1389,7 +1394,7 @@
         </w:tc>
         <w:tc>
           <w:tcPr>
-            <w:tcW w:w="1140" w:type="dxa"/>
+            <w:tcW w:w="1001" w:type="dxa"/>
             <w:shd w:val="clear" w:color="auto" w:fill="auto"/>
             <w:vAlign w:val="bottom"/>
           </w:tcPr>
@@ -1556,7 +1561,7 @@
         </w:tc>
         <w:tc>
           <w:tcPr>
-            <w:tcW w:w="900" w:type="dxa"/>
+            <w:tcW w:w="1039" w:type="dxa"/>
             <w:shd w:val="clear" w:color="auto" w:fill="auto"/>
             <w:vAlign w:val="bottom"/>
           </w:tcPr>
@@ -1577,7 +1582,7 @@
         </w:tc>
         <w:tc>
           <w:tcPr>
-            <w:tcW w:w="1140" w:type="dxa"/>
+            <w:tcW w:w="1001" w:type="dxa"/>
             <w:shd w:val="clear" w:color="auto" w:fill="auto"/>
             <w:vAlign w:val="bottom"/>
           </w:tcPr>
@@ -1720,22 +1725,22 @@
         </w:tc>
         <w:tc>
           <w:tcPr>
-            <w:tcW w:w="900" w:type="dxa"/>
-            <w:shd w:val="clear" w:color="auto" w:fill="auto"/>
-            <w:vAlign w:val="bottom"/>
-          </w:tcPr>
-          <w:p>
-            <w:pPr>
-              <w:widowControl/>
-              <w:rPr>
-                <w:rFonts w:ascii="Arial" w:eastAsia="Arial" w:hAnsi="Arial" w:cs="Arial"/>
-              </w:rPr>
-            </w:pPr>
-          </w:p>
-        </w:tc>
-        <w:tc>
-          <w:tcPr>
-            <w:tcW w:w="1140" w:type="dxa"/>
+            <w:tcW w:w="1039" w:type="dxa"/>
+            <w:shd w:val="clear" w:color="auto" w:fill="auto"/>
+            <w:vAlign w:val="bottom"/>
+          </w:tcPr>
+          <w:p>
+            <w:pPr>
+              <w:widowControl/>
+              <w:rPr>
+                <w:rFonts w:ascii="Arial" w:eastAsia="Arial" w:hAnsi="Arial" w:cs="Arial"/>
+              </w:rPr>
+            </w:pPr>
+          </w:p>
+        </w:tc>
+        <w:tc>
+          <w:tcPr>
+            <w:tcW w:w="1001" w:type="dxa"/>
             <w:shd w:val="clear" w:color="auto" w:fill="auto"/>
             <w:vAlign w:val="bottom"/>
           </w:tcPr>
@@ -1863,22 +1868,22 @@
         </w:tc>
         <w:tc>
           <w:tcPr>
-            <w:tcW w:w="900" w:type="dxa"/>
-            <w:shd w:val="clear" w:color="auto" w:fill="auto"/>
-            <w:vAlign w:val="bottom"/>
-          </w:tcPr>
-          <w:p>
-            <w:pPr>
-              <w:widowControl/>
-              <w:rPr>
-                <w:rFonts w:ascii="Arial" w:eastAsia="Arial" w:hAnsi="Arial" w:cs="Arial"/>
-              </w:rPr>
-            </w:pPr>
-          </w:p>
-        </w:tc>
-        <w:tc>
-          <w:tcPr>
-            <w:tcW w:w="1140" w:type="dxa"/>
+            <w:tcW w:w="1039" w:type="dxa"/>
+            <w:shd w:val="clear" w:color="auto" w:fill="auto"/>
+            <w:vAlign w:val="bottom"/>
+          </w:tcPr>
+          <w:p>
+            <w:pPr>
+              <w:widowControl/>
+              <w:rPr>
+                <w:rFonts w:ascii="Arial" w:eastAsia="Arial" w:hAnsi="Arial" w:cs="Arial"/>
+              </w:rPr>
+            </w:pPr>
+          </w:p>
+        </w:tc>
+        <w:tc>
+          <w:tcPr>
+            <w:tcW w:w="1001" w:type="dxa"/>
             <w:shd w:val="clear" w:color="auto" w:fill="auto"/>
             <w:vAlign w:val="bottom"/>
           </w:tcPr>
@@ -2006,22 +2011,22 @@
         </w:tc>
         <w:tc>
           <w:tcPr>
-            <w:tcW w:w="900" w:type="dxa"/>
-            <w:shd w:val="clear" w:color="auto" w:fill="auto"/>
-            <w:vAlign w:val="bottom"/>
-          </w:tcPr>
-          <w:p>
-            <w:pPr>
-              <w:widowControl/>
-              <w:rPr>
-                <w:rFonts w:ascii="Arial" w:eastAsia="Arial" w:hAnsi="Arial" w:cs="Arial"/>
-              </w:rPr>
-            </w:pPr>
-          </w:p>
-        </w:tc>
-        <w:tc>
-          <w:tcPr>
-            <w:tcW w:w="1140" w:type="dxa"/>
+            <w:tcW w:w="1039" w:type="dxa"/>
+            <w:shd w:val="clear" w:color="auto" w:fill="auto"/>
+            <w:vAlign w:val="bottom"/>
+          </w:tcPr>
+          <w:p>
+            <w:pPr>
+              <w:widowControl/>
+              <w:rPr>
+                <w:rFonts w:ascii="Arial" w:eastAsia="Arial" w:hAnsi="Arial" w:cs="Arial"/>
+              </w:rPr>
+            </w:pPr>
+          </w:p>
+        </w:tc>
+        <w:tc>
+          <w:tcPr>
+            <w:tcW w:w="1001" w:type="dxa"/>
             <w:shd w:val="clear" w:color="auto" w:fill="auto"/>
             <w:vAlign w:val="bottom"/>
           </w:tcPr>
@@ -2152,32 +2157,44 @@
         </w:tc>
         <w:tc>
           <w:tcPr>
-            <w:tcW w:w="900" w:type="dxa"/>
-            <w:shd w:val="clear" w:color="auto" w:fill="auto"/>
-            <w:vAlign w:val="bottom"/>
-          </w:tcPr>
-          <w:p>
-            <w:pPr>
-              <w:widowControl/>
-              <w:rPr>
-                <w:rFonts w:ascii="Arial" w:eastAsia="Arial" w:hAnsi="Arial" w:cs="Arial"/>
-              </w:rPr>
-            </w:pPr>
-          </w:p>
-        </w:tc>
-        <w:tc>
-          <w:tcPr>
-            <w:tcW w:w="1140" w:type="dxa"/>
-            <w:shd w:val="clear" w:color="auto" w:fill="auto"/>
-            <w:vAlign w:val="bottom"/>
-          </w:tcPr>
-          <w:p>
-            <w:pPr>
-              <w:widowControl/>
-              <w:rPr>
-                <w:rFonts w:ascii="Arial" w:eastAsia="Arial" w:hAnsi="Arial" w:cs="Arial"/>
-              </w:rPr>
-            </w:pPr>
+            <w:tcW w:w="1039" w:type="dxa"/>
+            <w:shd w:val="clear" w:color="auto" w:fill="auto"/>
+            <w:vAlign w:val="bottom"/>
+          </w:tcPr>
+          <w:p>
+            <w:pPr>
+              <w:widowControl/>
+              <w:rPr>
+                <w:rFonts w:ascii="Arial" w:eastAsia="Arial" w:hAnsi="Arial" w:cs="Arial"/>
+              </w:rPr>
+            </w:pPr>
+            <w:r>
+              <w:rPr>
+                <w:rFonts w:ascii="Arial" w:eastAsia="Arial" w:hAnsi="Arial" w:cs="Arial"/>
+              </w:rPr>
+              <w:t>2 Hours</w:t>
+            </w:r>
+          </w:p>
+        </w:tc>
+        <w:tc>
+          <w:tcPr>
+            <w:tcW w:w="1001" w:type="dxa"/>
+            <w:shd w:val="clear" w:color="auto" w:fill="auto"/>
+            <w:vAlign w:val="bottom"/>
+          </w:tcPr>
+          <w:p>
+            <w:pPr>
+              <w:widowControl/>
+              <w:rPr>
+                <w:rFonts w:ascii="Arial" w:eastAsia="Arial" w:hAnsi="Arial" w:cs="Arial"/>
+              </w:rPr>
+            </w:pPr>
+            <w:r>
+              <w:rPr>
+                <w:rFonts w:ascii="Arial" w:eastAsia="Arial" w:hAnsi="Arial" w:cs="Arial"/>
+              </w:rPr>
+              <w:t>0 Hours</w:t>
+            </w:r>
           </w:p>
         </w:tc>
       </w:tr>
@@ -2295,22 +2312,22 @@
         </w:tc>
         <w:tc>
           <w:tcPr>
-            <w:tcW w:w="900" w:type="dxa"/>
-            <w:shd w:val="clear" w:color="auto" w:fill="auto"/>
-            <w:vAlign w:val="bottom"/>
-          </w:tcPr>
-          <w:p>
-            <w:pPr>
-              <w:widowControl/>
-              <w:rPr>
-                <w:rFonts w:ascii="Arial" w:eastAsia="Arial" w:hAnsi="Arial" w:cs="Arial"/>
-              </w:rPr>
-            </w:pPr>
-          </w:p>
-        </w:tc>
-        <w:tc>
-          <w:tcPr>
-            <w:tcW w:w="1140" w:type="dxa"/>
+            <w:tcW w:w="1039" w:type="dxa"/>
+            <w:shd w:val="clear" w:color="auto" w:fill="auto"/>
+            <w:vAlign w:val="bottom"/>
+          </w:tcPr>
+          <w:p>
+            <w:pPr>
+              <w:widowControl/>
+              <w:rPr>
+                <w:rFonts w:ascii="Arial" w:eastAsia="Arial" w:hAnsi="Arial" w:cs="Arial"/>
+              </w:rPr>
+            </w:pPr>
+          </w:p>
+        </w:tc>
+        <w:tc>
+          <w:tcPr>
+            <w:tcW w:w="1001" w:type="dxa"/>
             <w:shd w:val="clear" w:color="auto" w:fill="auto"/>
             <w:vAlign w:val="bottom"/>
           </w:tcPr>
@@ -2450,22 +2467,22 @@
         </w:tc>
         <w:tc>
           <w:tcPr>
-            <w:tcW w:w="900" w:type="dxa"/>
-            <w:shd w:val="clear" w:color="auto" w:fill="auto"/>
-            <w:vAlign w:val="bottom"/>
-          </w:tcPr>
-          <w:p>
-            <w:pPr>
-              <w:widowControl/>
-              <w:rPr>
-                <w:rFonts w:ascii="Arial" w:eastAsia="Arial" w:hAnsi="Arial" w:cs="Arial"/>
-              </w:rPr>
-            </w:pPr>
-          </w:p>
-        </w:tc>
-        <w:tc>
-          <w:tcPr>
-            <w:tcW w:w="1140" w:type="dxa"/>
+            <w:tcW w:w="1039" w:type="dxa"/>
+            <w:shd w:val="clear" w:color="auto" w:fill="auto"/>
+            <w:vAlign w:val="bottom"/>
+          </w:tcPr>
+          <w:p>
+            <w:pPr>
+              <w:widowControl/>
+              <w:rPr>
+                <w:rFonts w:ascii="Arial" w:eastAsia="Arial" w:hAnsi="Arial" w:cs="Arial"/>
+              </w:rPr>
+            </w:pPr>
+          </w:p>
+        </w:tc>
+        <w:tc>
+          <w:tcPr>
+            <w:tcW w:w="1001" w:type="dxa"/>
             <w:shd w:val="clear" w:color="auto" w:fill="auto"/>
             <w:vAlign w:val="bottom"/>
           </w:tcPr>
@@ -2483,7 +2500,6 @@
     <w:p>
       <w:pPr>
         <w:pStyle w:val="Heading1"/>
-        <w:ind w:left="360" w:hanging="360"/>
         <w:sectPr>
           <w:headerReference w:type="default" r:id="rId11"/>
           <w:footerReference w:type="default" r:id="rId12"/>
@@ -2493,18 +2509,6 @@
           <w:cols w:space="720"/>
         </w:sectPr>
       </w:pPr>
-    </w:p>
-    <w:p>
-      <w:pPr>
-        <w:pStyle w:val="Heading1"/>
-        <w:rPr>
-          <w:b w:val="0"/>
-        </w:rPr>
-      </w:pPr>
-      <w:r>
-        <w:lastRenderedPageBreak/>
-        <w:t>4.  Issues</w:t>
-      </w:r>
     </w:p>
     <w:p>
       <w:pPr>
@@ -2520,558 +2524,6 @@
           <w:color w:val="000000"/>
         </w:rPr>
       </w:pPr>
-      <w:r>
-        <w:rPr>
-          <w:color w:val="000000"/>
-        </w:rPr>
-        <w:t xml:space="preserve"> [List any issues to be solved during the iteration. Update status when new issues are reported during the daily meetings]</w:t>
-      </w:r>
-    </w:p>
-    <w:p/>
-    <w:tbl>
-      <w:tblPr>
-        <w:tblStyle w:val="a1"/>
-        <w:tblW w:w="9350" w:type="dxa"/>
-        <w:tblBorders>
-          <w:top w:val="single" w:sz="4" w:space="0" w:color="000000"/>
-          <w:left w:val="single" w:sz="4" w:space="0" w:color="000000"/>
-          <w:bottom w:val="single" w:sz="4" w:space="0" w:color="000000"/>
-          <w:right w:val="single" w:sz="4" w:space="0" w:color="000000"/>
-          <w:insideH w:val="single" w:sz="4" w:space="0" w:color="000000"/>
-          <w:insideV w:val="single" w:sz="4" w:space="0" w:color="000000"/>
-        </w:tblBorders>
-        <w:tblLayout w:type="fixed"/>
-        <w:tblLook w:val="0000" w:firstRow="0" w:lastRow="0" w:firstColumn="0" w:lastColumn="0" w:noHBand="0" w:noVBand="0"/>
-      </w:tblPr>
-      <w:tblGrid>
-        <w:gridCol w:w="3115"/>
-        <w:gridCol w:w="1431"/>
-        <w:gridCol w:w="4804"/>
-      </w:tblGrid>
-      <w:tr>
-        <w:tc>
-          <w:tcPr>
-            <w:tcW w:w="3115" w:type="dxa"/>
-            <w:tcBorders>
-              <w:top w:val="single" w:sz="4" w:space="0" w:color="000000"/>
-              <w:left w:val="single" w:sz="4" w:space="0" w:color="000000"/>
-              <w:bottom w:val="single" w:sz="4" w:space="0" w:color="000000"/>
-              <w:right w:val="single" w:sz="4" w:space="0" w:color="000000"/>
-            </w:tcBorders>
-            <w:shd w:val="clear" w:color="auto" w:fill="C0C0C0"/>
-          </w:tcPr>
-          <w:p>
-            <w:pPr>
-              <w:widowControl/>
-              <w:spacing w:before="60"/>
-              <w:rPr>
-                <w:rFonts w:ascii="Arial" w:eastAsia="Arial" w:hAnsi="Arial" w:cs="Arial"/>
-                <w:b/>
-                <w:sz w:val="18"/>
-                <w:szCs w:val="18"/>
-              </w:rPr>
-            </w:pPr>
-            <w:r>
-              <w:rPr>
-                <w:rFonts w:ascii="Arial" w:eastAsia="Arial" w:hAnsi="Arial" w:cs="Arial"/>
-                <w:b/>
-                <w:sz w:val="18"/>
-                <w:szCs w:val="18"/>
-              </w:rPr>
-              <w:t>Issue</w:t>
-            </w:r>
-          </w:p>
-        </w:tc>
-        <w:tc>
-          <w:tcPr>
-            <w:tcW w:w="1431" w:type="dxa"/>
-            <w:tcBorders>
-              <w:top w:val="single" w:sz="4" w:space="0" w:color="000000"/>
-              <w:left w:val="single" w:sz="4" w:space="0" w:color="000000"/>
-              <w:bottom w:val="single" w:sz="4" w:space="0" w:color="000000"/>
-              <w:right w:val="single" w:sz="4" w:space="0" w:color="000000"/>
-            </w:tcBorders>
-            <w:shd w:val="clear" w:color="auto" w:fill="C0C0C0"/>
-          </w:tcPr>
-          <w:p>
-            <w:pPr>
-              <w:widowControl/>
-              <w:spacing w:before="60"/>
-              <w:rPr>
-                <w:rFonts w:ascii="Arial" w:eastAsia="Arial" w:hAnsi="Arial" w:cs="Arial"/>
-                <w:b/>
-                <w:sz w:val="18"/>
-                <w:szCs w:val="18"/>
-              </w:rPr>
-            </w:pPr>
-            <w:r>
-              <w:rPr>
-                <w:rFonts w:ascii="Arial" w:eastAsia="Arial" w:hAnsi="Arial" w:cs="Arial"/>
-                <w:b/>
-                <w:sz w:val="18"/>
-                <w:szCs w:val="18"/>
-              </w:rPr>
-              <w:t>Status</w:t>
-            </w:r>
-          </w:p>
-        </w:tc>
-        <w:tc>
-          <w:tcPr>
-            <w:tcW w:w="4804" w:type="dxa"/>
-            <w:tcBorders>
-              <w:top w:val="single" w:sz="4" w:space="0" w:color="000000"/>
-              <w:left w:val="single" w:sz="4" w:space="0" w:color="000000"/>
-              <w:bottom w:val="single" w:sz="4" w:space="0" w:color="000000"/>
-              <w:right w:val="single" w:sz="4" w:space="0" w:color="000000"/>
-            </w:tcBorders>
-            <w:shd w:val="clear" w:color="auto" w:fill="C0C0C0"/>
-          </w:tcPr>
-          <w:p>
-            <w:pPr>
-              <w:widowControl/>
-              <w:spacing w:before="60"/>
-              <w:rPr>
-                <w:rFonts w:ascii="Arial" w:eastAsia="Arial" w:hAnsi="Arial" w:cs="Arial"/>
-                <w:b/>
-                <w:sz w:val="18"/>
-                <w:szCs w:val="18"/>
-              </w:rPr>
-            </w:pPr>
-            <w:r>
-              <w:rPr>
-                <w:rFonts w:ascii="Arial" w:eastAsia="Arial" w:hAnsi="Arial" w:cs="Arial"/>
-                <w:b/>
-                <w:sz w:val="18"/>
-                <w:szCs w:val="18"/>
-              </w:rPr>
-              <w:t>Notes</w:t>
-            </w:r>
-          </w:p>
-        </w:tc>
-      </w:tr>
-      <w:tr>
-        <w:tc>
-          <w:tcPr>
-            <w:tcW w:w="3115" w:type="dxa"/>
-            <w:tcBorders>
-              <w:top w:val="single" w:sz="4" w:space="0" w:color="000000"/>
-              <w:left w:val="single" w:sz="4" w:space="0" w:color="000000"/>
-              <w:bottom w:val="single" w:sz="4" w:space="0" w:color="000000"/>
-              <w:right w:val="single" w:sz="4" w:space="0" w:color="000000"/>
-            </w:tcBorders>
-          </w:tcPr>
-          <w:p>
-            <w:pPr>
-              <w:keepLines/>
-              <w:pBdr>
-                <w:top w:val="nil"/>
-                <w:left w:val="nil"/>
-                <w:bottom w:val="nil"/>
-                <w:right w:val="nil"/>
-                <w:between w:val="nil"/>
-              </w:pBdr>
-              <w:spacing w:after="120"/>
-              <w:rPr>
-                <w:color w:val="000000"/>
-              </w:rPr>
-            </w:pPr>
-          </w:p>
-        </w:tc>
-        <w:tc>
-          <w:tcPr>
-            <w:tcW w:w="1431" w:type="dxa"/>
-            <w:tcBorders>
-              <w:top w:val="single" w:sz="4" w:space="0" w:color="000000"/>
-              <w:left w:val="single" w:sz="4" w:space="0" w:color="000000"/>
-              <w:bottom w:val="single" w:sz="4" w:space="0" w:color="000000"/>
-              <w:right w:val="single" w:sz="4" w:space="0" w:color="000000"/>
-            </w:tcBorders>
-          </w:tcPr>
-          <w:p>
-            <w:pPr>
-              <w:keepLines/>
-              <w:pBdr>
-                <w:top w:val="nil"/>
-                <w:left w:val="nil"/>
-                <w:bottom w:val="nil"/>
-                <w:right w:val="nil"/>
-                <w:between w:val="nil"/>
-              </w:pBdr>
-              <w:spacing w:after="120"/>
-              <w:rPr>
-                <w:color w:val="000000"/>
-              </w:rPr>
-            </w:pPr>
-          </w:p>
-        </w:tc>
-        <w:tc>
-          <w:tcPr>
-            <w:tcW w:w="4804" w:type="dxa"/>
-            <w:tcBorders>
-              <w:top w:val="single" w:sz="4" w:space="0" w:color="000000"/>
-              <w:left w:val="single" w:sz="4" w:space="0" w:color="000000"/>
-              <w:bottom w:val="single" w:sz="4" w:space="0" w:color="000000"/>
-              <w:right w:val="single" w:sz="4" w:space="0" w:color="000000"/>
-            </w:tcBorders>
-          </w:tcPr>
-          <w:p>
-            <w:pPr>
-              <w:keepLines/>
-              <w:pBdr>
-                <w:top w:val="nil"/>
-                <w:left w:val="nil"/>
-                <w:bottom w:val="nil"/>
-                <w:right w:val="nil"/>
-                <w:between w:val="nil"/>
-              </w:pBdr>
-              <w:spacing w:after="120"/>
-              <w:rPr>
-                <w:color w:val="000000"/>
-              </w:rPr>
-            </w:pPr>
-          </w:p>
-        </w:tc>
-      </w:tr>
-    </w:tbl>
-    <w:p/>
-    <w:p>
-      <w:pPr>
-        <w:pStyle w:val="Heading1"/>
-      </w:pPr>
-      <w:r>
-        <w:t>5.  Assessment</w:t>
-      </w:r>
-    </w:p>
-    <w:p>
-      <w:pPr>
-        <w:pBdr>
-          <w:top w:val="nil"/>
-          <w:left w:val="nil"/>
-          <w:bottom w:val="nil"/>
-          <w:right w:val="nil"/>
-          <w:between w:val="nil"/>
-        </w:pBdr>
-        <w:spacing w:after="120"/>
-        <w:rPr>
-          <w:color w:val="000000"/>
-        </w:rPr>
-      </w:pPr>
-      <w:r>
-        <w:rPr>
-          <w:color w:val="000000"/>
-        </w:rPr>
-        <w:t>[Use this section for capturing and communicating results and actions from assessments, which are typically done at the end of each iteration. If you don’t do this, the team may not be able to improve the way they develop software.]</w:t>
-      </w:r>
-    </w:p>
-    <w:tbl>
-      <w:tblPr>
-        <w:tblStyle w:val="a2"/>
-        <w:tblW w:w="5543" w:type="dxa"/>
-        <w:tblInd w:w="720" w:type="dxa"/>
-        <w:tblBorders>
-          <w:top w:val="single" w:sz="4" w:space="0" w:color="000000"/>
-          <w:left w:val="single" w:sz="4" w:space="0" w:color="000000"/>
-          <w:bottom w:val="single" w:sz="4" w:space="0" w:color="000000"/>
-          <w:right w:val="single" w:sz="4" w:space="0" w:color="000000"/>
-          <w:insideH w:val="single" w:sz="4" w:space="0" w:color="000000"/>
-          <w:insideV w:val="single" w:sz="4" w:space="0" w:color="000000"/>
-        </w:tblBorders>
-        <w:tblLayout w:type="fixed"/>
-        <w:tblLook w:val="0000" w:firstRow="0" w:lastRow="0" w:firstColumn="0" w:lastColumn="0" w:noHBand="0" w:noVBand="0"/>
-      </w:tblPr>
-      <w:tblGrid>
-        <w:gridCol w:w="1778"/>
-        <w:gridCol w:w="3765"/>
-      </w:tblGrid>
-      <w:tr>
-        <w:tc>
-          <w:tcPr>
-            <w:tcW w:w="1778" w:type="dxa"/>
-          </w:tcPr>
-          <w:p>
-            <w:pPr>
-              <w:spacing w:before="40" w:after="40"/>
-            </w:pPr>
-            <w:r>
-              <w:t>Assessment target</w:t>
-            </w:r>
-          </w:p>
-        </w:tc>
-        <w:tc>
-          <w:tcPr>
-            <w:tcW w:w="3765" w:type="dxa"/>
-          </w:tcPr>
-          <w:p>
-            <w:pPr>
-              <w:spacing w:before="40" w:after="40"/>
-            </w:pPr>
-            <w:r>
-              <w:rPr>
-                <w:color w:val="0000FF"/>
-              </w:rPr>
-              <w:t>[This c</w:t>
-            </w:r>
-            <w:r>
-              <w:rPr>
-                <w:rFonts w:ascii="Times" w:eastAsia="Times" w:hAnsi="Times" w:cs="Times"/>
-                <w:color w:val="0000FF"/>
-              </w:rPr>
-              <w:t>ould be the entire iteration or just a specific component]</w:t>
-            </w:r>
-          </w:p>
-        </w:tc>
-      </w:tr>
-      <w:tr>
-        <w:tc>
-          <w:tcPr>
-            <w:tcW w:w="1778" w:type="dxa"/>
-          </w:tcPr>
-          <w:p>
-            <w:pPr>
-              <w:spacing w:before="40" w:after="40"/>
-            </w:pPr>
-            <w:r>
-              <w:t>Assessment date</w:t>
-            </w:r>
-          </w:p>
-        </w:tc>
-        <w:tc>
-          <w:tcPr>
-            <w:tcW w:w="3765" w:type="dxa"/>
-          </w:tcPr>
-          <w:p>
-            <w:pPr>
-              <w:spacing w:before="40" w:after="40"/>
-            </w:pPr>
-          </w:p>
-        </w:tc>
-      </w:tr>
-      <w:tr>
-        <w:tc>
-          <w:tcPr>
-            <w:tcW w:w="1778" w:type="dxa"/>
-          </w:tcPr>
-          <w:p>
-            <w:pPr>
-              <w:spacing w:before="40" w:after="40"/>
-            </w:pPr>
-            <w:r>
-              <w:t>Participants</w:t>
-            </w:r>
-          </w:p>
-        </w:tc>
-        <w:tc>
-          <w:tcPr>
-            <w:tcW w:w="3765" w:type="dxa"/>
-          </w:tcPr>
-          <w:p>
-            <w:pPr>
-              <w:spacing w:before="40" w:after="40"/>
-            </w:pPr>
-          </w:p>
-        </w:tc>
-      </w:tr>
-      <w:tr>
-        <w:tc>
-          <w:tcPr>
-            <w:tcW w:w="1778" w:type="dxa"/>
-          </w:tcPr>
-          <w:p>
-            <w:pPr>
-              <w:spacing w:before="40" w:after="40"/>
-            </w:pPr>
-            <w:r>
-              <w:t>Project status</w:t>
-            </w:r>
-          </w:p>
-        </w:tc>
-        <w:tc>
-          <w:tcPr>
-            <w:tcW w:w="3765" w:type="dxa"/>
-          </w:tcPr>
-          <w:p>
-            <w:pPr>
-              <w:spacing w:before="40" w:after="40"/>
-            </w:pPr>
-            <w:r>
-              <w:rPr>
-                <w:rFonts w:ascii="Times" w:eastAsia="Times" w:hAnsi="Times" w:cs="Times"/>
-                <w:color w:val="0000FF"/>
-              </w:rPr>
-              <w:t>[For example, express as Red, Yellow, or Green.]</w:t>
-            </w:r>
-          </w:p>
-        </w:tc>
-      </w:tr>
-    </w:tbl>
-    <w:p/>
-    <w:p>
-      <w:pPr>
-        <w:pStyle w:val="Heading2"/>
-        <w:numPr>
-          <w:ilvl w:val="0"/>
-          <w:numId w:val="1"/>
-        </w:numPr>
-      </w:pPr>
-      <w:r>
-        <w:t>Assessment against objectives</w:t>
-      </w:r>
-    </w:p>
-    <w:p>
-      <w:pPr>
-        <w:pBdr>
-          <w:top w:val="nil"/>
-          <w:left w:val="nil"/>
-          <w:bottom w:val="nil"/>
-          <w:right w:val="nil"/>
-          <w:between w:val="nil"/>
-        </w:pBdr>
-        <w:spacing w:after="120"/>
-        <w:ind w:left="720"/>
-        <w:rPr>
-          <w:color w:val="000000"/>
-        </w:rPr>
-      </w:pPr>
-      <w:r>
-        <w:rPr>
-          <w:color w:val="000000"/>
-        </w:rPr>
-        <w:t>[Document whether you addressed the objectives as specified in the Iteration Plan.]</w:t>
-      </w:r>
-    </w:p>
-    <w:p>
-      <w:pPr>
-        <w:pStyle w:val="Heading2"/>
-        <w:numPr>
-          <w:ilvl w:val="0"/>
-          <w:numId w:val="2"/>
-        </w:numPr>
-      </w:pPr>
-      <w:r>
-        <w:t xml:space="preserve">Work Items: Planned compared to actually </w:t>
-      </w:r>
-      <w:proofErr w:type="gramStart"/>
-      <w:r>
-        <w:t>completed</w:t>
-      </w:r>
-      <w:proofErr w:type="gramEnd"/>
-    </w:p>
-    <w:p>
-      <w:pPr>
-        <w:pBdr>
-          <w:top w:val="nil"/>
-          <w:left w:val="nil"/>
-          <w:bottom w:val="nil"/>
-          <w:right w:val="nil"/>
-          <w:between w:val="nil"/>
-        </w:pBdr>
-        <w:spacing w:after="120"/>
-        <w:ind w:left="720"/>
-        <w:rPr>
-          <w:color w:val="000000"/>
-        </w:rPr>
-      </w:pPr>
-      <w:r>
-        <w:rPr>
-          <w:color w:val="000000"/>
-        </w:rPr>
-        <w:t>[Summarize whether all Work Items planned to be addressed in the iteration were addressed, and which Work Items were postponed or added.]</w:t>
-      </w:r>
-    </w:p>
-    <w:p>
-      <w:pPr>
-        <w:pStyle w:val="Heading2"/>
-        <w:ind w:firstLine="360"/>
-      </w:pPr>
-      <w:r>
-        <w:t>Assessment against Evaluation Criteria Test results</w:t>
-      </w:r>
-    </w:p>
-    <w:p>
-      <w:pPr>
-        <w:pBdr>
-          <w:top w:val="nil"/>
-          <w:left w:val="nil"/>
-          <w:bottom w:val="nil"/>
-          <w:right w:val="nil"/>
-          <w:between w:val="nil"/>
-        </w:pBdr>
-        <w:spacing w:after="120"/>
-        <w:ind w:left="720"/>
-        <w:rPr>
-          <w:color w:val="000000"/>
-        </w:rPr>
-      </w:pPr>
-      <w:r>
-        <w:rPr>
-          <w:color w:val="000000"/>
-        </w:rPr>
-        <w:t>[Document whether you met the evaluation criteria as specified in the Iteration Plan. This could include information such as “Demo for Department X was well-received, with some concerns raised around usability,” or “495 test cases were automated with a 98% pass rate. 9 test cases were deferred because the corresponding Work Items were postponed.”</w:t>
-      </w:r>
-    </w:p>
-    <w:p>
-      <w:pPr>
-        <w:pBdr>
-          <w:top w:val="nil"/>
-          <w:left w:val="nil"/>
-          <w:bottom w:val="nil"/>
-          <w:right w:val="nil"/>
-          <w:between w:val="nil"/>
-        </w:pBdr>
-        <w:spacing w:after="120"/>
-        <w:ind w:left="720"/>
-        <w:rPr>
-          <w:color w:val="000000"/>
-        </w:rPr>
-      </w:pPr>
-      <w:r>
-        <w:rPr>
-          <w:color w:val="000000"/>
-        </w:rPr>
-        <w:t xml:space="preserve">The most important guideline here is that although satisfactorily completed items may summarily mentioned, incomplete items require a more comprehensive </w:t>
-      </w:r>
-      <w:proofErr w:type="gramStart"/>
-      <w:r>
-        <w:rPr>
-          <w:color w:val="000000"/>
-        </w:rPr>
-        <w:t>explanation ]</w:t>
-      </w:r>
-      <w:proofErr w:type="gramEnd"/>
-    </w:p>
-    <w:p>
-      <w:pPr>
-        <w:pStyle w:val="Heading2"/>
-        <w:numPr>
-          <w:ilvl w:val="0"/>
-          <w:numId w:val="2"/>
-        </w:numPr>
-      </w:pPr>
-      <w:r>
-        <w:t>Other concerns and deviations</w:t>
-      </w:r>
-    </w:p>
-    <w:p>
-      <w:pPr>
-        <w:pBdr>
-          <w:top w:val="nil"/>
-          <w:left w:val="nil"/>
-          <w:bottom w:val="nil"/>
-          <w:right w:val="nil"/>
-          <w:between w:val="nil"/>
-        </w:pBdr>
-        <w:spacing w:after="120"/>
-        <w:ind w:left="720"/>
-        <w:rPr>
-          <w:color w:val="000000"/>
-        </w:rPr>
-      </w:pPr>
-      <w:r>
-        <w:rPr>
-          <w:color w:val="000000"/>
-        </w:rPr>
-        <w:t>[List other areas that have been evaluated, such as financials, or schedule deviation, as well as Stakeholder feedback not captured elsewhere.]</w:t>
-      </w:r>
     </w:p>
     <w:sectPr>
       <w:pgSz w:w="12240" w:h="15840"/>

</xml_diff>

<commit_message>
Edited link for use case
</commit_message>
<xml_diff>
--- a/Iteration E-1/LCAMIterationPlan1.docx
+++ b/Iteration E-1/LCAMIterationPlan1.docx
@@ -1139,6 +1139,201 @@
                 <w:rFonts w:ascii="Arial" w:eastAsia="Arial" w:hAnsi="Arial" w:cs="Arial"/>
               </w:rPr>
             </w:pPr>
+            <w:r>
+              <w:fldChar w:fldCharType="begin"/>
+            </w:r>
+            <w:r>
+              <w:instrText>HYPERLINK "https://github.com/commet003/ITC303-9-Team1-Project/blob/testing/LCAM%20Documents/Use%20cases_ADHD%20Task%20Manager.jpg"</w:instrText>
+            </w:r>
+            <w:r>
+              <w:fldChar w:fldCharType="separate"/>
+            </w:r>
+            <w:r>
+              <w:rPr>
+                <w:rStyle w:val="Hyperlink"/>
+                <w:rFonts w:ascii="Arial" w:eastAsia="Arial" w:hAnsi="Arial" w:cs="Arial"/>
+              </w:rPr>
+              <w:t>Complete</w:t>
+            </w:r>
+            <w:r>
+              <w:rPr>
+                <w:rStyle w:val="Hyperlink"/>
+                <w:rFonts w:ascii="Arial" w:eastAsia="Arial" w:hAnsi="Arial" w:cs="Arial"/>
+              </w:rPr>
+              <w:fldChar w:fldCharType="end"/>
+            </w:r>
+          </w:p>
+        </w:tc>
+        <w:tc>
+          <w:tcPr>
+            <w:tcW w:w="990" w:type="dxa"/>
+            <w:shd w:val="clear" w:color="auto" w:fill="auto"/>
+            <w:vAlign w:val="bottom"/>
+          </w:tcPr>
+          <w:p>
+            <w:pPr>
+              <w:widowControl/>
+              <w:rPr>
+                <w:rFonts w:ascii="Arial" w:eastAsia="Arial" w:hAnsi="Arial" w:cs="Arial"/>
+              </w:rPr>
+            </w:pPr>
+            <w:r>
+              <w:rPr>
+                <w:rFonts w:ascii="Arial" w:eastAsia="Arial" w:hAnsi="Arial" w:cs="Arial"/>
+              </w:rPr>
+              <w:t>Deepak</w:t>
+            </w:r>
+          </w:p>
+        </w:tc>
+        <w:tc>
+          <w:tcPr>
+            <w:tcW w:w="1080" w:type="dxa"/>
+          </w:tcPr>
+          <w:p>
+            <w:pPr>
+              <w:widowControl/>
+              <w:rPr>
+                <w:rFonts w:ascii="Arial" w:eastAsia="Arial" w:hAnsi="Arial" w:cs="Arial"/>
+              </w:rPr>
+            </w:pPr>
+            <w:r>
+              <w:rPr>
+                <w:rFonts w:ascii="Arial" w:eastAsia="Arial" w:hAnsi="Arial" w:cs="Arial"/>
+              </w:rPr>
+              <w:t>2 hours</w:t>
+            </w:r>
+          </w:p>
+        </w:tc>
+        <w:tc>
+          <w:tcPr>
+            <w:tcW w:w="1039" w:type="dxa"/>
+            <w:shd w:val="clear" w:color="auto" w:fill="auto"/>
+            <w:vAlign w:val="bottom"/>
+          </w:tcPr>
+          <w:p>
+            <w:pPr>
+              <w:widowControl/>
+              <w:rPr>
+                <w:rFonts w:ascii="Arial" w:eastAsia="Arial" w:hAnsi="Arial" w:cs="Arial"/>
+              </w:rPr>
+            </w:pPr>
+            <w:r>
+              <w:rPr>
+                <w:rFonts w:ascii="Arial" w:eastAsia="Arial" w:hAnsi="Arial" w:cs="Arial"/>
+              </w:rPr>
+              <w:t>2 Hours</w:t>
+            </w:r>
+          </w:p>
+        </w:tc>
+        <w:tc>
+          <w:tcPr>
+            <w:tcW w:w="1001" w:type="dxa"/>
+            <w:shd w:val="clear" w:color="auto" w:fill="auto"/>
+            <w:vAlign w:val="bottom"/>
+          </w:tcPr>
+          <w:p>
+            <w:pPr>
+              <w:widowControl/>
+              <w:rPr>
+                <w:rFonts w:ascii="Arial" w:eastAsia="Arial" w:hAnsi="Arial" w:cs="Arial"/>
+              </w:rPr>
+            </w:pPr>
+            <w:r>
+              <w:rPr>
+                <w:rFonts w:ascii="Arial" w:eastAsia="Arial" w:hAnsi="Arial" w:cs="Arial"/>
+              </w:rPr>
+              <w:t>0 Hours</w:t>
+            </w:r>
+          </w:p>
+        </w:tc>
+      </w:tr>
+      <w:tr>
+        <w:trPr>
+          <w:trHeight w:val="255"/>
+        </w:trPr>
+        <w:tc>
+          <w:tcPr>
+            <w:tcW w:w="705" w:type="dxa"/>
+          </w:tcPr>
+          <w:p>
+            <w:pPr>
+              <w:widowControl/>
+              <w:rPr>
+                <w:rFonts w:ascii="Arial" w:eastAsia="Arial" w:hAnsi="Arial" w:cs="Arial"/>
+              </w:rPr>
+            </w:pPr>
+            <w:r>
+              <w:rPr>
+                <w:rFonts w:ascii="Arial" w:eastAsia="Arial" w:hAnsi="Arial" w:cs="Arial"/>
+              </w:rPr>
+              <w:t>2.1</w:t>
+            </w:r>
+          </w:p>
+        </w:tc>
+        <w:tc>
+          <w:tcPr>
+            <w:tcW w:w="2370" w:type="dxa"/>
+            <w:shd w:val="clear" w:color="auto" w:fill="auto"/>
+            <w:vAlign w:val="bottom"/>
+          </w:tcPr>
+          <w:p>
+            <w:pPr>
+              <w:widowControl/>
+            </w:pPr>
+            <w:r>
+              <w:t>SQLite integration</w:t>
+            </w:r>
+            <w:r>
+              <w:t xml:space="preserve"> for adding and deleting task</w:t>
+            </w:r>
+          </w:p>
+        </w:tc>
+        <w:tc>
+          <w:tcPr>
+            <w:tcW w:w="2505" w:type="dxa"/>
+          </w:tcPr>
+          <w:p>
+            <w:pPr>
+              <w:widowControl/>
+              <w:rPr>
+                <w:rFonts w:ascii="Arial" w:eastAsia="Arial" w:hAnsi="Arial" w:cs="Arial"/>
+              </w:rPr>
+            </w:pPr>
+            <w:proofErr w:type="gramStart"/>
+            <w:r>
+              <w:rPr>
+                <w:rFonts w:ascii="Arial" w:eastAsia="Arial" w:hAnsi="Arial" w:cs="Arial"/>
+              </w:rPr>
+              <w:t>A</w:t>
+            </w:r>
+            <w:proofErr w:type="gramEnd"/>
+            <w:r>
+              <w:rPr>
+                <w:rFonts w:ascii="Arial" w:eastAsia="Arial" w:hAnsi="Arial" w:cs="Arial"/>
+              </w:rPr>
+              <w:t xml:space="preserve"> SQLite integration</w:t>
+            </w:r>
+            <w:r>
+              <w:rPr>
+                <w:rFonts w:ascii="Arial" w:eastAsia="Arial" w:hAnsi="Arial" w:cs="Arial"/>
+              </w:rPr>
+              <w:t xml:space="preserve"> that can handle adding and deleting task</w:t>
+            </w:r>
+          </w:p>
+        </w:tc>
+        <w:tc>
+          <w:tcPr>
+            <w:tcW w:w="1260" w:type="dxa"/>
+            <w:shd w:val="clear" w:color="auto" w:fill="auto"/>
+            <w:vAlign w:val="bottom"/>
+          </w:tcPr>
+          <w:p>
+            <w:pPr>
+              <w:widowControl/>
+              <w:rPr>
+                <w:rFonts w:ascii="Arial" w:eastAsia="Arial" w:hAnsi="Arial" w:cs="Arial"/>
+              </w:rPr>
+            </w:pPr>
             <w:hyperlink r:id="rId7" w:history="1">
               <w:r>
                 <w:rPr>
@@ -1167,7 +1362,7 @@
               <w:rPr>
                 <w:rFonts w:ascii="Arial" w:eastAsia="Arial" w:hAnsi="Arial" w:cs="Arial"/>
               </w:rPr>
-              <w:t>Deepak</w:t>
+              <w:t>Corie</w:t>
             </w:r>
           </w:p>
         </w:tc>
@@ -1186,7 +1381,7 @@
               <w:rPr>
                 <w:rFonts w:ascii="Arial" w:eastAsia="Arial" w:hAnsi="Arial" w:cs="Arial"/>
               </w:rPr>
-              <w:t>2 hours</w:t>
+              <w:t>2 Hours</w:t>
             </w:r>
           </w:p>
         </w:tc>
@@ -1252,7 +1447,13 @@
               <w:rPr>
                 <w:rFonts w:ascii="Arial" w:eastAsia="Arial" w:hAnsi="Arial" w:cs="Arial"/>
               </w:rPr>
-              <w:t>2.1</w:t>
+              <w:t>3.</w:t>
+            </w:r>
+            <w:r>
+              <w:rPr>
+                <w:rFonts w:ascii="Arial" w:eastAsia="Arial" w:hAnsi="Arial" w:cs="Arial"/>
+              </w:rPr>
+              <w:t>1</w:t>
             </w:r>
           </w:p>
         </w:tc>
@@ -1267,10 +1468,7 @@
               <w:widowControl/>
             </w:pPr>
             <w:r>
-              <w:t>SQLite integration</w:t>
-            </w:r>
-            <w:r>
-              <w:t xml:space="preserve"> for adding and deleting task</w:t>
+              <w:t>Add task functionality</w:t>
             </w:r>
           </w:p>
         </w:tc>
@@ -1285,25 +1483,23 @@
                 <w:rFonts w:ascii="Arial" w:eastAsia="Arial" w:hAnsi="Arial" w:cs="Arial"/>
               </w:rPr>
             </w:pPr>
-            <w:proofErr w:type="gramStart"/>
-            <w:r>
-              <w:rPr>
-                <w:rFonts w:ascii="Arial" w:eastAsia="Arial" w:hAnsi="Arial" w:cs="Arial"/>
-              </w:rPr>
-              <w:t>A</w:t>
-            </w:r>
-            <w:proofErr w:type="gramEnd"/>
-            <w:r>
-              <w:rPr>
-                <w:rFonts w:ascii="Arial" w:eastAsia="Arial" w:hAnsi="Arial" w:cs="Arial"/>
-              </w:rPr>
-              <w:t xml:space="preserve"> SQLite integration</w:t>
-            </w:r>
-            <w:r>
-              <w:rPr>
-                <w:rFonts w:ascii="Arial" w:eastAsia="Arial" w:hAnsi="Arial" w:cs="Arial"/>
-              </w:rPr>
-              <w:t xml:space="preserve"> that can handle adding and deleting task</w:t>
+            <w:r>
+              <w:rPr>
+                <w:rFonts w:ascii="Arial" w:eastAsia="Arial" w:hAnsi="Arial" w:cs="Arial"/>
+              </w:rPr>
+              <w:t xml:space="preserve">Add task feature that is functional </w:t>
+            </w:r>
+            <w:r>
+              <w:rPr>
+                <w:rFonts w:ascii="Arial" w:eastAsia="Arial" w:hAnsi="Arial" w:cs="Arial"/>
+              </w:rPr>
+              <w:t xml:space="preserve">and </w:t>
+            </w:r>
+            <w:r>
+              <w:rPr>
+                <w:rFonts w:ascii="Arial" w:eastAsia="Arial" w:hAnsi="Arial" w:cs="Arial"/>
+              </w:rPr>
+              <w:t>integrated with SQLite</w:t>
             </w:r>
           </w:p>
         </w:tc>
@@ -1367,7 +1563,13 @@
               <w:rPr>
                 <w:rFonts w:ascii="Arial" w:eastAsia="Arial" w:hAnsi="Arial" w:cs="Arial"/>
               </w:rPr>
-              <w:t>2 Hours</w:t>
+              <w:t>3</w:t>
+            </w:r>
+            <w:r>
+              <w:rPr>
+                <w:rFonts w:ascii="Arial" w:eastAsia="Arial" w:hAnsi="Arial" w:cs="Arial"/>
+              </w:rPr>
+              <w:t xml:space="preserve"> Hours</w:t>
             </w:r>
           </w:p>
         </w:tc>
@@ -1388,7 +1590,7 @@
               <w:rPr>
                 <w:rFonts w:ascii="Arial" w:eastAsia="Arial" w:hAnsi="Arial" w:cs="Arial"/>
               </w:rPr>
-              <w:t>2 Hours</w:t>
+              <w:t>3 Hours</w:t>
             </w:r>
           </w:p>
         </w:tc>
@@ -1433,13 +1635,7 @@
               <w:rPr>
                 <w:rFonts w:ascii="Arial" w:eastAsia="Arial" w:hAnsi="Arial" w:cs="Arial"/>
               </w:rPr>
-              <w:t>3.</w:t>
-            </w:r>
-            <w:r>
-              <w:rPr>
-                <w:rFonts w:ascii="Arial" w:eastAsia="Arial" w:hAnsi="Arial" w:cs="Arial"/>
-              </w:rPr>
-              <w:t>1</w:t>
+              <w:t>4.1</w:t>
             </w:r>
           </w:p>
         </w:tc>
@@ -1454,7 +1650,7 @@
               <w:widowControl/>
             </w:pPr>
             <w:r>
-              <w:t>Add task functionality</w:t>
+              <w:t>FAT for add task functionality</w:t>
             </w:r>
           </w:p>
         </w:tc>
@@ -1470,22 +1666,7 @@
               </w:rPr>
             </w:pPr>
             <w:r>
-              <w:rPr>
-                <w:rFonts w:ascii="Arial" w:eastAsia="Arial" w:hAnsi="Arial" w:cs="Arial"/>
-              </w:rPr>
-              <w:t xml:space="preserve">Add task feature that is functional </w:t>
-            </w:r>
-            <w:r>
-              <w:rPr>
-                <w:rFonts w:ascii="Arial" w:eastAsia="Arial" w:hAnsi="Arial" w:cs="Arial"/>
-              </w:rPr>
-              <w:t xml:space="preserve">and </w:t>
-            </w:r>
-            <w:r>
-              <w:rPr>
-                <w:rFonts w:ascii="Arial" w:eastAsia="Arial" w:hAnsi="Arial" w:cs="Arial"/>
-              </w:rPr>
-              <w:t>integrated with SQLite</w:t>
+              <w:t>completed a robust set of FAT to demonstrate</w:t>
             </w:r>
           </w:p>
         </w:tc>
@@ -1502,15 +1683,12 @@
                 <w:rFonts w:ascii="Arial" w:eastAsia="Arial" w:hAnsi="Arial" w:cs="Arial"/>
               </w:rPr>
             </w:pPr>
-            <w:hyperlink r:id="rId9" w:history="1">
-              <w:r>
-                <w:rPr>
-                  <w:rStyle w:val="Hyperlink"/>
-                  <w:rFonts w:ascii="Arial" w:eastAsia="Arial" w:hAnsi="Arial" w:cs="Arial"/>
-                </w:rPr>
-                <w:t>Complete</w:t>
-              </w:r>
-            </w:hyperlink>
+            <w:r>
+              <w:rPr>
+                <w:rFonts w:ascii="Arial" w:eastAsia="Arial" w:hAnsi="Arial" w:cs="Arial"/>
+              </w:rPr>
+              <w:t>Incomplete</w:t>
+            </w:r>
           </w:p>
         </w:tc>
         <w:tc>
@@ -1530,7 +1708,7 @@
               <w:rPr>
                 <w:rFonts w:ascii="Arial" w:eastAsia="Arial" w:hAnsi="Arial" w:cs="Arial"/>
               </w:rPr>
-              <w:t>Corie</w:t>
+              <w:t>Sam</w:t>
             </w:r>
           </w:p>
         </w:tc>
@@ -1549,13 +1727,13 @@
               <w:rPr>
                 <w:rFonts w:ascii="Arial" w:eastAsia="Arial" w:hAnsi="Arial" w:cs="Arial"/>
               </w:rPr>
-              <w:t>3</w:t>
-            </w:r>
-            <w:r>
-              <w:rPr>
-                <w:rFonts w:ascii="Arial" w:eastAsia="Arial" w:hAnsi="Arial" w:cs="Arial"/>
-              </w:rPr>
-              <w:t xml:space="preserve"> Hours</w:t>
+              <w:t>2</w:t>
+            </w:r>
+            <w:r>
+              <w:rPr>
+                <w:rFonts w:ascii="Arial" w:eastAsia="Arial" w:hAnsi="Arial" w:cs="Arial"/>
+              </w:rPr>
+              <w:t xml:space="preserve"> Hour</w:t>
             </w:r>
           </w:p>
         </w:tc>
@@ -1572,12 +1750,6 @@
                 <w:rFonts w:ascii="Arial" w:eastAsia="Arial" w:hAnsi="Arial" w:cs="Arial"/>
               </w:rPr>
             </w:pPr>
-            <w:r>
-              <w:rPr>
-                <w:rFonts w:ascii="Arial" w:eastAsia="Arial" w:hAnsi="Arial" w:cs="Arial"/>
-              </w:rPr>
-              <w:t>3 Hours</w:t>
-            </w:r>
           </w:p>
         </w:tc>
         <w:tc>
@@ -1593,12 +1765,6 @@
                 <w:rFonts w:ascii="Arial" w:eastAsia="Arial" w:hAnsi="Arial" w:cs="Arial"/>
               </w:rPr>
             </w:pPr>
-            <w:r>
-              <w:rPr>
-                <w:rFonts w:ascii="Arial" w:eastAsia="Arial" w:hAnsi="Arial" w:cs="Arial"/>
-              </w:rPr>
-              <w:t>0 Hours</w:t>
-            </w:r>
           </w:p>
         </w:tc>
       </w:tr>
@@ -1621,7 +1787,7 @@
               <w:rPr>
                 <w:rFonts w:ascii="Arial" w:eastAsia="Arial" w:hAnsi="Arial" w:cs="Arial"/>
               </w:rPr>
-              <w:t>4.1</w:t>
+              <w:t>5.1</w:t>
             </w:r>
           </w:p>
         </w:tc>
@@ -1636,7 +1802,7 @@
               <w:widowControl/>
             </w:pPr>
             <w:r>
-              <w:t>FAT for add task functionality</w:t>
+              <w:t>Complete revised project vision document</w:t>
             </w:r>
           </w:p>
         </w:tc>
@@ -1647,12 +1813,9 @@
           <w:p>
             <w:pPr>
               <w:widowControl/>
-              <w:rPr>
-                <w:rFonts w:ascii="Arial" w:eastAsia="Arial" w:hAnsi="Arial" w:cs="Arial"/>
-              </w:rPr>
-            </w:pPr>
-            <w:r>
-              <w:t>completed a robust set of FAT to demonstrate</w:t>
+            </w:pPr>
+            <w:r>
+              <w:t>Completd revised project vision document</w:t>
             </w:r>
           </w:p>
         </w:tc>
@@ -1694,7 +1857,7 @@
               <w:rPr>
                 <w:rFonts w:ascii="Arial" w:eastAsia="Arial" w:hAnsi="Arial" w:cs="Arial"/>
               </w:rPr>
-              <w:t>Sam</w:t>
+              <w:t>Matt</w:t>
             </w:r>
           </w:p>
         </w:tc>
@@ -1713,13 +1876,7 @@
               <w:rPr>
                 <w:rFonts w:ascii="Arial" w:eastAsia="Arial" w:hAnsi="Arial" w:cs="Arial"/>
               </w:rPr>
-              <w:t>2</w:t>
-            </w:r>
-            <w:r>
-              <w:rPr>
-                <w:rFonts w:ascii="Arial" w:eastAsia="Arial" w:hAnsi="Arial" w:cs="Arial"/>
-              </w:rPr>
-              <w:t xml:space="preserve"> Hour</w:t>
+              <w:t>2 Hours</w:t>
             </w:r>
           </w:p>
         </w:tc>
@@ -1773,7 +1930,7 @@
               <w:rPr>
                 <w:rFonts w:ascii="Arial" w:eastAsia="Arial" w:hAnsi="Arial" w:cs="Arial"/>
               </w:rPr>
-              <w:t>5.1</w:t>
+              <w:t>6.1</w:t>
             </w:r>
           </w:p>
         </w:tc>
@@ -1788,7 +1945,7 @@
               <w:widowControl/>
             </w:pPr>
             <w:r>
-              <w:t>Complete revised project vision document</w:t>
+              <w:t>Complete revised project plan document</w:t>
             </w:r>
           </w:p>
         </w:tc>
@@ -1801,7 +1958,7 @@
               <w:widowControl/>
             </w:pPr>
             <w:r>
-              <w:t>Completd revised project vision document</w:t>
+              <w:t>Completed revised project plan document</w:t>
             </w:r>
           </w:p>
         </w:tc>
@@ -1916,7 +2073,7 @@
               <w:rPr>
                 <w:rFonts w:ascii="Arial" w:eastAsia="Arial" w:hAnsi="Arial" w:cs="Arial"/>
               </w:rPr>
-              <w:t>6.1</w:t>
+              <w:t>7.1</w:t>
             </w:r>
           </w:p>
         </w:tc>
@@ -1931,7 +2088,7 @@
               <w:widowControl/>
             </w:pPr>
             <w:r>
-              <w:t>Complete revised project plan document</w:t>
+              <w:t>Complete revised requirements model document</w:t>
             </w:r>
           </w:p>
         </w:tc>
@@ -1944,7 +2101,7 @@
               <w:widowControl/>
             </w:pPr>
             <w:r>
-              <w:t>Completed revised project plan document</w:t>
+              <w:t>Completed revised requirements model document</w:t>
             </w:r>
           </w:p>
         </w:tc>
@@ -1961,150 +2118,7 @@
                 <w:rFonts w:ascii="Arial" w:eastAsia="Arial" w:hAnsi="Arial" w:cs="Arial"/>
               </w:rPr>
             </w:pPr>
-            <w:r>
-              <w:rPr>
-                <w:rFonts w:ascii="Arial" w:eastAsia="Arial" w:hAnsi="Arial" w:cs="Arial"/>
-              </w:rPr>
-              <w:t>Incomplete</w:t>
-            </w:r>
-          </w:p>
-        </w:tc>
-        <w:tc>
-          <w:tcPr>
-            <w:tcW w:w="990" w:type="dxa"/>
-            <w:shd w:val="clear" w:color="auto" w:fill="auto"/>
-            <w:vAlign w:val="bottom"/>
-          </w:tcPr>
-          <w:p>
-            <w:pPr>
-              <w:widowControl/>
-              <w:rPr>
-                <w:rFonts w:ascii="Arial" w:eastAsia="Arial" w:hAnsi="Arial" w:cs="Arial"/>
-              </w:rPr>
-            </w:pPr>
-            <w:r>
-              <w:rPr>
-                <w:rFonts w:ascii="Arial" w:eastAsia="Arial" w:hAnsi="Arial" w:cs="Arial"/>
-              </w:rPr>
-              <w:t>Matt</w:t>
-            </w:r>
-          </w:p>
-        </w:tc>
-        <w:tc>
-          <w:tcPr>
-            <w:tcW w:w="1080" w:type="dxa"/>
-          </w:tcPr>
-          <w:p>
-            <w:pPr>
-              <w:widowControl/>
-              <w:rPr>
-                <w:rFonts w:ascii="Arial" w:eastAsia="Arial" w:hAnsi="Arial" w:cs="Arial"/>
-              </w:rPr>
-            </w:pPr>
-            <w:r>
-              <w:rPr>
-                <w:rFonts w:ascii="Arial" w:eastAsia="Arial" w:hAnsi="Arial" w:cs="Arial"/>
-              </w:rPr>
-              <w:t>2 Hours</w:t>
-            </w:r>
-          </w:p>
-        </w:tc>
-        <w:tc>
-          <w:tcPr>
-            <w:tcW w:w="1039" w:type="dxa"/>
-            <w:shd w:val="clear" w:color="auto" w:fill="auto"/>
-            <w:vAlign w:val="bottom"/>
-          </w:tcPr>
-          <w:p>
-            <w:pPr>
-              <w:widowControl/>
-              <w:rPr>
-                <w:rFonts w:ascii="Arial" w:eastAsia="Arial" w:hAnsi="Arial" w:cs="Arial"/>
-              </w:rPr>
-            </w:pPr>
-          </w:p>
-        </w:tc>
-        <w:tc>
-          <w:tcPr>
-            <w:tcW w:w="1001" w:type="dxa"/>
-            <w:shd w:val="clear" w:color="auto" w:fill="auto"/>
-            <w:vAlign w:val="bottom"/>
-          </w:tcPr>
-          <w:p>
-            <w:pPr>
-              <w:widowControl/>
-              <w:rPr>
-                <w:rFonts w:ascii="Arial" w:eastAsia="Arial" w:hAnsi="Arial" w:cs="Arial"/>
-              </w:rPr>
-            </w:pPr>
-          </w:p>
-        </w:tc>
-      </w:tr>
-      <w:tr>
-        <w:trPr>
-          <w:trHeight w:val="255"/>
-        </w:trPr>
-        <w:tc>
-          <w:tcPr>
-            <w:tcW w:w="705" w:type="dxa"/>
-          </w:tcPr>
-          <w:p>
-            <w:pPr>
-              <w:widowControl/>
-              <w:rPr>
-                <w:rFonts w:ascii="Arial" w:eastAsia="Arial" w:hAnsi="Arial" w:cs="Arial"/>
-              </w:rPr>
-            </w:pPr>
-            <w:r>
-              <w:rPr>
-                <w:rFonts w:ascii="Arial" w:eastAsia="Arial" w:hAnsi="Arial" w:cs="Arial"/>
-              </w:rPr>
-              <w:t>7.1</w:t>
-            </w:r>
-          </w:p>
-        </w:tc>
-        <w:tc>
-          <w:tcPr>
-            <w:tcW w:w="2370" w:type="dxa"/>
-            <w:shd w:val="clear" w:color="auto" w:fill="auto"/>
-            <w:vAlign w:val="bottom"/>
-          </w:tcPr>
-          <w:p>
-            <w:pPr>
-              <w:widowControl/>
-            </w:pPr>
-            <w:r>
-              <w:t>Complete revised requirements model document</w:t>
-            </w:r>
-          </w:p>
-        </w:tc>
-        <w:tc>
-          <w:tcPr>
-            <w:tcW w:w="2505" w:type="dxa"/>
-          </w:tcPr>
-          <w:p>
-            <w:pPr>
-              <w:widowControl/>
-            </w:pPr>
-            <w:r>
-              <w:t>Completed revised requirements model document</w:t>
-            </w:r>
-          </w:p>
-        </w:tc>
-        <w:tc>
-          <w:tcPr>
-            <w:tcW w:w="1260" w:type="dxa"/>
-            <w:shd w:val="clear" w:color="auto" w:fill="auto"/>
-            <w:vAlign w:val="bottom"/>
-          </w:tcPr>
-          <w:p>
-            <w:pPr>
-              <w:widowControl/>
-              <w:rPr>
-                <w:rFonts w:ascii="Arial" w:eastAsia="Arial" w:hAnsi="Arial" w:cs="Arial"/>
-              </w:rPr>
-            </w:pPr>
-            <w:hyperlink r:id="rId10" w:history="1">
+            <w:hyperlink r:id="rId9" w:history="1">
               <w:r>
                 <w:rPr>
                   <w:rStyle w:val="Hyperlink"/>
@@ -2501,8 +2515,8 @@
       <w:pPr>
         <w:pStyle w:val="Heading1"/>
         <w:sectPr>
-          <w:headerReference w:type="default" r:id="rId11"/>
-          <w:footerReference w:type="default" r:id="rId12"/>
+          <w:headerReference w:type="default" r:id="rId10"/>
+          <w:footerReference w:type="default" r:id="rId11"/>
           <w:pgSz w:w="12240" w:h="15840"/>
           <w:pgMar w:top="1440" w:right="1440" w:bottom="1440" w:left="1440" w:header="720" w:footer="720" w:gutter="0"/>
           <w:pgNumType w:start="1"/>

</xml_diff>

<commit_message>
Edited link for revised requirements model
</commit_message>
<xml_diff>
--- a/Iteration E-1/LCAMIterationPlan1.docx
+++ b/Iteration E-1/LCAMIterationPlan1.docx
@@ -1139,201 +1139,6 @@
                 <w:rFonts w:ascii="Arial" w:eastAsia="Arial" w:hAnsi="Arial" w:cs="Arial"/>
               </w:rPr>
             </w:pPr>
-            <w:r>
-              <w:fldChar w:fldCharType="begin"/>
-            </w:r>
-            <w:r>
-              <w:instrText>HYPERLINK "https://github.com/commet003/ITC303-9-Team1-Project/blob/testing/LCAM%20Documents/Use%20cases_ADHD%20Task%20Manager.jpg"</w:instrText>
-            </w:r>
-            <w:r>
-              <w:fldChar w:fldCharType="separate"/>
-            </w:r>
-            <w:r>
-              <w:rPr>
-                <w:rStyle w:val="Hyperlink"/>
-                <w:rFonts w:ascii="Arial" w:eastAsia="Arial" w:hAnsi="Arial" w:cs="Arial"/>
-              </w:rPr>
-              <w:t>Complete</w:t>
-            </w:r>
-            <w:r>
-              <w:rPr>
-                <w:rStyle w:val="Hyperlink"/>
-                <w:rFonts w:ascii="Arial" w:eastAsia="Arial" w:hAnsi="Arial" w:cs="Arial"/>
-              </w:rPr>
-              <w:fldChar w:fldCharType="end"/>
-            </w:r>
-          </w:p>
-        </w:tc>
-        <w:tc>
-          <w:tcPr>
-            <w:tcW w:w="990" w:type="dxa"/>
-            <w:shd w:val="clear" w:color="auto" w:fill="auto"/>
-            <w:vAlign w:val="bottom"/>
-          </w:tcPr>
-          <w:p>
-            <w:pPr>
-              <w:widowControl/>
-              <w:rPr>
-                <w:rFonts w:ascii="Arial" w:eastAsia="Arial" w:hAnsi="Arial" w:cs="Arial"/>
-              </w:rPr>
-            </w:pPr>
-            <w:r>
-              <w:rPr>
-                <w:rFonts w:ascii="Arial" w:eastAsia="Arial" w:hAnsi="Arial" w:cs="Arial"/>
-              </w:rPr>
-              <w:t>Deepak</w:t>
-            </w:r>
-          </w:p>
-        </w:tc>
-        <w:tc>
-          <w:tcPr>
-            <w:tcW w:w="1080" w:type="dxa"/>
-          </w:tcPr>
-          <w:p>
-            <w:pPr>
-              <w:widowControl/>
-              <w:rPr>
-                <w:rFonts w:ascii="Arial" w:eastAsia="Arial" w:hAnsi="Arial" w:cs="Arial"/>
-              </w:rPr>
-            </w:pPr>
-            <w:r>
-              <w:rPr>
-                <w:rFonts w:ascii="Arial" w:eastAsia="Arial" w:hAnsi="Arial" w:cs="Arial"/>
-              </w:rPr>
-              <w:t>2 hours</w:t>
-            </w:r>
-          </w:p>
-        </w:tc>
-        <w:tc>
-          <w:tcPr>
-            <w:tcW w:w="1039" w:type="dxa"/>
-            <w:shd w:val="clear" w:color="auto" w:fill="auto"/>
-            <w:vAlign w:val="bottom"/>
-          </w:tcPr>
-          <w:p>
-            <w:pPr>
-              <w:widowControl/>
-              <w:rPr>
-                <w:rFonts w:ascii="Arial" w:eastAsia="Arial" w:hAnsi="Arial" w:cs="Arial"/>
-              </w:rPr>
-            </w:pPr>
-            <w:r>
-              <w:rPr>
-                <w:rFonts w:ascii="Arial" w:eastAsia="Arial" w:hAnsi="Arial" w:cs="Arial"/>
-              </w:rPr>
-              <w:t>2 Hours</w:t>
-            </w:r>
-          </w:p>
-        </w:tc>
-        <w:tc>
-          <w:tcPr>
-            <w:tcW w:w="1001" w:type="dxa"/>
-            <w:shd w:val="clear" w:color="auto" w:fill="auto"/>
-            <w:vAlign w:val="bottom"/>
-          </w:tcPr>
-          <w:p>
-            <w:pPr>
-              <w:widowControl/>
-              <w:rPr>
-                <w:rFonts w:ascii="Arial" w:eastAsia="Arial" w:hAnsi="Arial" w:cs="Arial"/>
-              </w:rPr>
-            </w:pPr>
-            <w:r>
-              <w:rPr>
-                <w:rFonts w:ascii="Arial" w:eastAsia="Arial" w:hAnsi="Arial" w:cs="Arial"/>
-              </w:rPr>
-              <w:t>0 Hours</w:t>
-            </w:r>
-          </w:p>
-        </w:tc>
-      </w:tr>
-      <w:tr>
-        <w:trPr>
-          <w:trHeight w:val="255"/>
-        </w:trPr>
-        <w:tc>
-          <w:tcPr>
-            <w:tcW w:w="705" w:type="dxa"/>
-          </w:tcPr>
-          <w:p>
-            <w:pPr>
-              <w:widowControl/>
-              <w:rPr>
-                <w:rFonts w:ascii="Arial" w:eastAsia="Arial" w:hAnsi="Arial" w:cs="Arial"/>
-              </w:rPr>
-            </w:pPr>
-            <w:r>
-              <w:rPr>
-                <w:rFonts w:ascii="Arial" w:eastAsia="Arial" w:hAnsi="Arial" w:cs="Arial"/>
-              </w:rPr>
-              <w:t>2.1</w:t>
-            </w:r>
-          </w:p>
-        </w:tc>
-        <w:tc>
-          <w:tcPr>
-            <w:tcW w:w="2370" w:type="dxa"/>
-            <w:shd w:val="clear" w:color="auto" w:fill="auto"/>
-            <w:vAlign w:val="bottom"/>
-          </w:tcPr>
-          <w:p>
-            <w:pPr>
-              <w:widowControl/>
-            </w:pPr>
-            <w:r>
-              <w:t>SQLite integration</w:t>
-            </w:r>
-            <w:r>
-              <w:t xml:space="preserve"> for adding and deleting task</w:t>
-            </w:r>
-          </w:p>
-        </w:tc>
-        <w:tc>
-          <w:tcPr>
-            <w:tcW w:w="2505" w:type="dxa"/>
-          </w:tcPr>
-          <w:p>
-            <w:pPr>
-              <w:widowControl/>
-              <w:rPr>
-                <w:rFonts w:ascii="Arial" w:eastAsia="Arial" w:hAnsi="Arial" w:cs="Arial"/>
-              </w:rPr>
-            </w:pPr>
-            <w:proofErr w:type="gramStart"/>
-            <w:r>
-              <w:rPr>
-                <w:rFonts w:ascii="Arial" w:eastAsia="Arial" w:hAnsi="Arial" w:cs="Arial"/>
-              </w:rPr>
-              <w:t>A</w:t>
-            </w:r>
-            <w:proofErr w:type="gramEnd"/>
-            <w:r>
-              <w:rPr>
-                <w:rFonts w:ascii="Arial" w:eastAsia="Arial" w:hAnsi="Arial" w:cs="Arial"/>
-              </w:rPr>
-              <w:t xml:space="preserve"> SQLite integration</w:t>
-            </w:r>
-            <w:r>
-              <w:rPr>
-                <w:rFonts w:ascii="Arial" w:eastAsia="Arial" w:hAnsi="Arial" w:cs="Arial"/>
-              </w:rPr>
-              <w:t xml:space="preserve"> that can handle adding and deleting task</w:t>
-            </w:r>
-          </w:p>
-        </w:tc>
-        <w:tc>
-          <w:tcPr>
-            <w:tcW w:w="1260" w:type="dxa"/>
-            <w:shd w:val="clear" w:color="auto" w:fill="auto"/>
-            <w:vAlign w:val="bottom"/>
-          </w:tcPr>
-          <w:p>
-            <w:pPr>
-              <w:widowControl/>
-              <w:rPr>
-                <w:rFonts w:ascii="Arial" w:eastAsia="Arial" w:hAnsi="Arial" w:cs="Arial"/>
-              </w:rPr>
-            </w:pPr>
             <w:hyperlink r:id="rId7" w:history="1">
               <w:r>
                 <w:rPr>
@@ -1362,7 +1167,7 @@
               <w:rPr>
                 <w:rFonts w:ascii="Arial" w:eastAsia="Arial" w:hAnsi="Arial" w:cs="Arial"/>
               </w:rPr>
-              <w:t>Corie</w:t>
+              <w:t>Deepak</w:t>
             </w:r>
           </w:p>
         </w:tc>
@@ -1381,7 +1186,7 @@
               <w:rPr>
                 <w:rFonts w:ascii="Arial" w:eastAsia="Arial" w:hAnsi="Arial" w:cs="Arial"/>
               </w:rPr>
-              <w:t>2 Hours</w:t>
+              <w:t>2 hours</w:t>
             </w:r>
           </w:p>
         </w:tc>
@@ -1447,13 +1252,7 @@
               <w:rPr>
                 <w:rFonts w:ascii="Arial" w:eastAsia="Arial" w:hAnsi="Arial" w:cs="Arial"/>
               </w:rPr>
-              <w:t>3.</w:t>
-            </w:r>
-            <w:r>
-              <w:rPr>
-                <w:rFonts w:ascii="Arial" w:eastAsia="Arial" w:hAnsi="Arial" w:cs="Arial"/>
-              </w:rPr>
-              <w:t>1</w:t>
+              <w:t>2.1</w:t>
             </w:r>
           </w:p>
         </w:tc>
@@ -1468,7 +1267,10 @@
               <w:widowControl/>
             </w:pPr>
             <w:r>
-              <w:t>Add task functionality</w:t>
+              <w:t>SQLite integration</w:t>
+            </w:r>
+            <w:r>
+              <w:t xml:space="preserve"> for adding and deleting task</w:t>
             </w:r>
           </w:p>
         </w:tc>
@@ -1483,23 +1285,25 @@
                 <w:rFonts w:ascii="Arial" w:eastAsia="Arial" w:hAnsi="Arial" w:cs="Arial"/>
               </w:rPr>
             </w:pPr>
-            <w:r>
-              <w:rPr>
-                <w:rFonts w:ascii="Arial" w:eastAsia="Arial" w:hAnsi="Arial" w:cs="Arial"/>
-              </w:rPr>
-              <w:t xml:space="preserve">Add task feature that is functional </w:t>
-            </w:r>
-            <w:r>
-              <w:rPr>
-                <w:rFonts w:ascii="Arial" w:eastAsia="Arial" w:hAnsi="Arial" w:cs="Arial"/>
-              </w:rPr>
-              <w:t xml:space="preserve">and </w:t>
-            </w:r>
-            <w:r>
-              <w:rPr>
-                <w:rFonts w:ascii="Arial" w:eastAsia="Arial" w:hAnsi="Arial" w:cs="Arial"/>
-              </w:rPr>
-              <w:t>integrated with SQLite</w:t>
+            <w:proofErr w:type="gramStart"/>
+            <w:r>
+              <w:rPr>
+                <w:rFonts w:ascii="Arial" w:eastAsia="Arial" w:hAnsi="Arial" w:cs="Arial"/>
+              </w:rPr>
+              <w:t>A</w:t>
+            </w:r>
+            <w:proofErr w:type="gramEnd"/>
+            <w:r>
+              <w:rPr>
+                <w:rFonts w:ascii="Arial" w:eastAsia="Arial" w:hAnsi="Arial" w:cs="Arial"/>
+              </w:rPr>
+              <w:t xml:space="preserve"> SQLite integration</w:t>
+            </w:r>
+            <w:r>
+              <w:rPr>
+                <w:rFonts w:ascii="Arial" w:eastAsia="Arial" w:hAnsi="Arial" w:cs="Arial"/>
+              </w:rPr>
+              <w:t xml:space="preserve"> that can handle adding and deleting task</w:t>
             </w:r>
           </w:p>
         </w:tc>
@@ -1563,13 +1367,7 @@
               <w:rPr>
                 <w:rFonts w:ascii="Arial" w:eastAsia="Arial" w:hAnsi="Arial" w:cs="Arial"/>
               </w:rPr>
-              <w:t>3</w:t>
-            </w:r>
-            <w:r>
-              <w:rPr>
-                <w:rFonts w:ascii="Arial" w:eastAsia="Arial" w:hAnsi="Arial" w:cs="Arial"/>
-              </w:rPr>
-              <w:t xml:space="preserve"> Hours</w:t>
+              <w:t>2 Hours</w:t>
             </w:r>
           </w:p>
         </w:tc>
@@ -1590,7 +1388,7 @@
               <w:rPr>
                 <w:rFonts w:ascii="Arial" w:eastAsia="Arial" w:hAnsi="Arial" w:cs="Arial"/>
               </w:rPr>
-              <w:t>3 Hours</w:t>
+              <w:t>2 Hours</w:t>
             </w:r>
           </w:p>
         </w:tc>
@@ -1635,7 +1433,13 @@
               <w:rPr>
                 <w:rFonts w:ascii="Arial" w:eastAsia="Arial" w:hAnsi="Arial" w:cs="Arial"/>
               </w:rPr>
-              <w:t>4.1</w:t>
+              <w:t>3.</w:t>
+            </w:r>
+            <w:r>
+              <w:rPr>
+                <w:rFonts w:ascii="Arial" w:eastAsia="Arial" w:hAnsi="Arial" w:cs="Arial"/>
+              </w:rPr>
+              <w:t>1</w:t>
             </w:r>
           </w:p>
         </w:tc>
@@ -1650,7 +1454,7 @@
               <w:widowControl/>
             </w:pPr>
             <w:r>
-              <w:t>FAT for add task functionality</w:t>
+              <w:t>Add task functionality</w:t>
             </w:r>
           </w:p>
         </w:tc>
@@ -1666,7 +1470,22 @@
               </w:rPr>
             </w:pPr>
             <w:r>
-              <w:t>completed a robust set of FAT to demonstrate</w:t>
+              <w:rPr>
+                <w:rFonts w:ascii="Arial" w:eastAsia="Arial" w:hAnsi="Arial" w:cs="Arial"/>
+              </w:rPr>
+              <w:t xml:space="preserve">Add task feature that is functional </w:t>
+            </w:r>
+            <w:r>
+              <w:rPr>
+                <w:rFonts w:ascii="Arial" w:eastAsia="Arial" w:hAnsi="Arial" w:cs="Arial"/>
+              </w:rPr>
+              <w:t xml:space="preserve">and </w:t>
+            </w:r>
+            <w:r>
+              <w:rPr>
+                <w:rFonts w:ascii="Arial" w:eastAsia="Arial" w:hAnsi="Arial" w:cs="Arial"/>
+              </w:rPr>
+              <w:t>integrated with SQLite</w:t>
             </w:r>
           </w:p>
         </w:tc>
@@ -1683,12 +1502,15 @@
                 <w:rFonts w:ascii="Arial" w:eastAsia="Arial" w:hAnsi="Arial" w:cs="Arial"/>
               </w:rPr>
             </w:pPr>
-            <w:r>
-              <w:rPr>
-                <w:rFonts w:ascii="Arial" w:eastAsia="Arial" w:hAnsi="Arial" w:cs="Arial"/>
-              </w:rPr>
-              <w:t>Incomplete</w:t>
-            </w:r>
+            <w:hyperlink r:id="rId9" w:history="1">
+              <w:r>
+                <w:rPr>
+                  <w:rStyle w:val="Hyperlink"/>
+                  <w:rFonts w:ascii="Arial" w:eastAsia="Arial" w:hAnsi="Arial" w:cs="Arial"/>
+                </w:rPr>
+                <w:t>Complete</w:t>
+              </w:r>
+            </w:hyperlink>
           </w:p>
         </w:tc>
         <w:tc>
@@ -1708,7 +1530,7 @@
               <w:rPr>
                 <w:rFonts w:ascii="Arial" w:eastAsia="Arial" w:hAnsi="Arial" w:cs="Arial"/>
               </w:rPr>
-              <w:t>Sam</w:t>
+              <w:t>Corie</w:t>
             </w:r>
           </w:p>
         </w:tc>
@@ -1727,13 +1549,13 @@
               <w:rPr>
                 <w:rFonts w:ascii="Arial" w:eastAsia="Arial" w:hAnsi="Arial" w:cs="Arial"/>
               </w:rPr>
-              <w:t>2</w:t>
-            </w:r>
-            <w:r>
-              <w:rPr>
-                <w:rFonts w:ascii="Arial" w:eastAsia="Arial" w:hAnsi="Arial" w:cs="Arial"/>
-              </w:rPr>
-              <w:t xml:space="preserve"> Hour</w:t>
+              <w:t>3</w:t>
+            </w:r>
+            <w:r>
+              <w:rPr>
+                <w:rFonts w:ascii="Arial" w:eastAsia="Arial" w:hAnsi="Arial" w:cs="Arial"/>
+              </w:rPr>
+              <w:t xml:space="preserve"> Hours</w:t>
             </w:r>
           </w:p>
         </w:tc>
@@ -1750,6 +1572,12 @@
                 <w:rFonts w:ascii="Arial" w:eastAsia="Arial" w:hAnsi="Arial" w:cs="Arial"/>
               </w:rPr>
             </w:pPr>
+            <w:r>
+              <w:rPr>
+                <w:rFonts w:ascii="Arial" w:eastAsia="Arial" w:hAnsi="Arial" w:cs="Arial"/>
+              </w:rPr>
+              <w:t>3 Hours</w:t>
+            </w:r>
           </w:p>
         </w:tc>
         <w:tc>
@@ -1765,6 +1593,12 @@
                 <w:rFonts w:ascii="Arial" w:eastAsia="Arial" w:hAnsi="Arial" w:cs="Arial"/>
               </w:rPr>
             </w:pPr>
+            <w:r>
+              <w:rPr>
+                <w:rFonts w:ascii="Arial" w:eastAsia="Arial" w:hAnsi="Arial" w:cs="Arial"/>
+              </w:rPr>
+              <w:t>0 Hours</w:t>
+            </w:r>
           </w:p>
         </w:tc>
       </w:tr>
@@ -1787,7 +1621,7 @@
               <w:rPr>
                 <w:rFonts w:ascii="Arial" w:eastAsia="Arial" w:hAnsi="Arial" w:cs="Arial"/>
               </w:rPr>
-              <w:t>5.1</w:t>
+              <w:t>4.1</w:t>
             </w:r>
           </w:p>
         </w:tc>
@@ -1802,7 +1636,7 @@
               <w:widowControl/>
             </w:pPr>
             <w:r>
-              <w:t>Complete revised project vision document</w:t>
+              <w:t>FAT for add task functionality</w:t>
             </w:r>
           </w:p>
         </w:tc>
@@ -1813,9 +1647,12 @@
           <w:p>
             <w:pPr>
               <w:widowControl/>
-            </w:pPr>
-            <w:r>
-              <w:t>Completd revised project vision document</w:t>
+              <w:rPr>
+                <w:rFonts w:ascii="Arial" w:eastAsia="Arial" w:hAnsi="Arial" w:cs="Arial"/>
+              </w:rPr>
+            </w:pPr>
+            <w:r>
+              <w:t>completed a robust set of FAT to demonstrate</w:t>
             </w:r>
           </w:p>
         </w:tc>
@@ -1857,7 +1694,7 @@
               <w:rPr>
                 <w:rFonts w:ascii="Arial" w:eastAsia="Arial" w:hAnsi="Arial" w:cs="Arial"/>
               </w:rPr>
-              <w:t>Matt</w:t>
+              <w:t>Sam</w:t>
             </w:r>
           </w:p>
         </w:tc>
@@ -1876,7 +1713,13 @@
               <w:rPr>
                 <w:rFonts w:ascii="Arial" w:eastAsia="Arial" w:hAnsi="Arial" w:cs="Arial"/>
               </w:rPr>
-              <w:t>2 Hours</w:t>
+              <w:t>2</w:t>
+            </w:r>
+            <w:r>
+              <w:rPr>
+                <w:rFonts w:ascii="Arial" w:eastAsia="Arial" w:hAnsi="Arial" w:cs="Arial"/>
+              </w:rPr>
+              <w:t xml:space="preserve"> Hour</w:t>
             </w:r>
           </w:p>
         </w:tc>
@@ -1930,7 +1773,7 @@
               <w:rPr>
                 <w:rFonts w:ascii="Arial" w:eastAsia="Arial" w:hAnsi="Arial" w:cs="Arial"/>
               </w:rPr>
-              <w:t>6.1</w:t>
+              <w:t>5.1</w:t>
             </w:r>
           </w:p>
         </w:tc>
@@ -1945,7 +1788,7 @@
               <w:widowControl/>
             </w:pPr>
             <w:r>
-              <w:t>Complete revised project plan document</w:t>
+              <w:t>Complete revised project vision document</w:t>
             </w:r>
           </w:p>
         </w:tc>
@@ -1958,7 +1801,7 @@
               <w:widowControl/>
             </w:pPr>
             <w:r>
-              <w:t>Completed revised project plan document</w:t>
+              <w:t>Completd revised project vision document</w:t>
             </w:r>
           </w:p>
         </w:tc>
@@ -2073,6 +1916,149 @@
               <w:rPr>
                 <w:rFonts w:ascii="Arial" w:eastAsia="Arial" w:hAnsi="Arial" w:cs="Arial"/>
               </w:rPr>
+              <w:t>6.1</w:t>
+            </w:r>
+          </w:p>
+        </w:tc>
+        <w:tc>
+          <w:tcPr>
+            <w:tcW w:w="2370" w:type="dxa"/>
+            <w:shd w:val="clear" w:color="auto" w:fill="auto"/>
+            <w:vAlign w:val="bottom"/>
+          </w:tcPr>
+          <w:p>
+            <w:pPr>
+              <w:widowControl/>
+            </w:pPr>
+            <w:r>
+              <w:t>Complete revised project plan document</w:t>
+            </w:r>
+          </w:p>
+        </w:tc>
+        <w:tc>
+          <w:tcPr>
+            <w:tcW w:w="2505" w:type="dxa"/>
+          </w:tcPr>
+          <w:p>
+            <w:pPr>
+              <w:widowControl/>
+            </w:pPr>
+            <w:r>
+              <w:t>Completed revised project plan document</w:t>
+            </w:r>
+          </w:p>
+        </w:tc>
+        <w:tc>
+          <w:tcPr>
+            <w:tcW w:w="1260" w:type="dxa"/>
+            <w:shd w:val="clear" w:color="auto" w:fill="auto"/>
+            <w:vAlign w:val="bottom"/>
+          </w:tcPr>
+          <w:p>
+            <w:pPr>
+              <w:widowControl/>
+              <w:rPr>
+                <w:rFonts w:ascii="Arial" w:eastAsia="Arial" w:hAnsi="Arial" w:cs="Arial"/>
+              </w:rPr>
+            </w:pPr>
+            <w:r>
+              <w:rPr>
+                <w:rFonts w:ascii="Arial" w:eastAsia="Arial" w:hAnsi="Arial" w:cs="Arial"/>
+              </w:rPr>
+              <w:t>Incomplete</w:t>
+            </w:r>
+          </w:p>
+        </w:tc>
+        <w:tc>
+          <w:tcPr>
+            <w:tcW w:w="990" w:type="dxa"/>
+            <w:shd w:val="clear" w:color="auto" w:fill="auto"/>
+            <w:vAlign w:val="bottom"/>
+          </w:tcPr>
+          <w:p>
+            <w:pPr>
+              <w:widowControl/>
+              <w:rPr>
+                <w:rFonts w:ascii="Arial" w:eastAsia="Arial" w:hAnsi="Arial" w:cs="Arial"/>
+              </w:rPr>
+            </w:pPr>
+            <w:r>
+              <w:rPr>
+                <w:rFonts w:ascii="Arial" w:eastAsia="Arial" w:hAnsi="Arial" w:cs="Arial"/>
+              </w:rPr>
+              <w:t>Matt</w:t>
+            </w:r>
+          </w:p>
+        </w:tc>
+        <w:tc>
+          <w:tcPr>
+            <w:tcW w:w="1080" w:type="dxa"/>
+          </w:tcPr>
+          <w:p>
+            <w:pPr>
+              <w:widowControl/>
+              <w:rPr>
+                <w:rFonts w:ascii="Arial" w:eastAsia="Arial" w:hAnsi="Arial" w:cs="Arial"/>
+              </w:rPr>
+            </w:pPr>
+            <w:r>
+              <w:rPr>
+                <w:rFonts w:ascii="Arial" w:eastAsia="Arial" w:hAnsi="Arial" w:cs="Arial"/>
+              </w:rPr>
+              <w:t>2 Hours</w:t>
+            </w:r>
+          </w:p>
+        </w:tc>
+        <w:tc>
+          <w:tcPr>
+            <w:tcW w:w="1039" w:type="dxa"/>
+            <w:shd w:val="clear" w:color="auto" w:fill="auto"/>
+            <w:vAlign w:val="bottom"/>
+          </w:tcPr>
+          <w:p>
+            <w:pPr>
+              <w:widowControl/>
+              <w:rPr>
+                <w:rFonts w:ascii="Arial" w:eastAsia="Arial" w:hAnsi="Arial" w:cs="Arial"/>
+              </w:rPr>
+            </w:pPr>
+          </w:p>
+        </w:tc>
+        <w:tc>
+          <w:tcPr>
+            <w:tcW w:w="1001" w:type="dxa"/>
+            <w:shd w:val="clear" w:color="auto" w:fill="auto"/>
+            <w:vAlign w:val="bottom"/>
+          </w:tcPr>
+          <w:p>
+            <w:pPr>
+              <w:widowControl/>
+              <w:rPr>
+                <w:rFonts w:ascii="Arial" w:eastAsia="Arial" w:hAnsi="Arial" w:cs="Arial"/>
+              </w:rPr>
+            </w:pPr>
+          </w:p>
+        </w:tc>
+      </w:tr>
+      <w:tr>
+        <w:trPr>
+          <w:trHeight w:val="255"/>
+        </w:trPr>
+        <w:tc>
+          <w:tcPr>
+            <w:tcW w:w="705" w:type="dxa"/>
+          </w:tcPr>
+          <w:p>
+            <w:pPr>
+              <w:widowControl/>
+              <w:rPr>
+                <w:rFonts w:ascii="Arial" w:eastAsia="Arial" w:hAnsi="Arial" w:cs="Arial"/>
+              </w:rPr>
+            </w:pPr>
+            <w:r>
+              <w:rPr>
+                <w:rFonts w:ascii="Arial" w:eastAsia="Arial" w:hAnsi="Arial" w:cs="Arial"/>
+              </w:rPr>
               <w:t>7.1</w:t>
             </w:r>
           </w:p>
@@ -2118,7 +2104,7 @@
                 <w:rFonts w:ascii="Arial" w:eastAsia="Arial" w:hAnsi="Arial" w:cs="Arial"/>
               </w:rPr>
             </w:pPr>
-            <w:hyperlink r:id="rId9" w:history="1">
+            <w:hyperlink r:id="rId10" w:history="1">
               <w:r>
                 <w:rPr>
                   <w:rStyle w:val="Hyperlink"/>
@@ -2515,8 +2501,8 @@
       <w:pPr>
         <w:pStyle w:val="Heading1"/>
         <w:sectPr>
-          <w:headerReference w:type="default" r:id="rId10"/>
-          <w:footerReference w:type="default" r:id="rId11"/>
+          <w:headerReference w:type="default" r:id="rId11"/>
+          <w:footerReference w:type="default" r:id="rId12"/>
           <w:pgSz w:w="12240" w:h="15840"/>
           <w:pgMar w:top="1440" w:right="1440" w:bottom="1440" w:left="1440" w:header="720" w:footer="720" w:gutter="0"/>
           <w:pgNumType w:start="1"/>

</xml_diff>